<commit_message>
Added tutorial pages, HTML, PDF, and DOCX. Reformatted the Robots, and Prints pages to contain the correct information. Added imgs folder, contains all images for webpage.
</commit_message>
<xml_diff>
--- a/tutorialPages/Yellow Light.docx
+++ b/tutorialPages/Yellow Light.docx
@@ -22,6 +22,110 @@
     </w:p>
     <w:p>
       <w:pPr>
+        <w:pStyle w:val="CodeBlock"/>
+        <w:jc w:val="center"/>
+        <w:rPr>
+          <w:rFonts w:ascii="Courier New" w:hAnsi="Courier New" w:cs="Courier New"/>
+        </w:rPr>
+      </w:pPr>
+      <w:r>
+        <w:rPr>
+          <w:rFonts w:ascii="Courier New" w:hAnsi="Courier New" w:cs="Courier New"/>
+        </w:rPr>
+        <w:t>Code Color Guide</w:t>
+      </w:r>
+    </w:p>
+    <w:p>
+      <w:pPr>
+        <w:pBdr>
+          <w:top w:val="single" w:sz="4" w:space="1" w:color="auto" w:shadow="1"/>
+          <w:left w:val="single" w:sz="4" w:space="4" w:color="auto" w:shadow="1"/>
+          <w:bottom w:val="single" w:sz="4" w:space="1" w:color="auto" w:shadow="1"/>
+          <w:right w:val="single" w:sz="4" w:space="4" w:color="auto" w:shadow="1"/>
+        </w:pBdr>
+        <w:shd w:val="clear" w:color="auto" w:fill="DBDBDB" w:themeFill="accent3" w:themeFillTint="66"/>
+        <w:spacing w:after="0" w:line="240" w:lineRule="auto"/>
+        <w:jc w:val="center"/>
+        <w:rPr>
+          <w:rFonts w:ascii="Courier New" w:hAnsi="Courier New" w:cs="Courier New"/>
+          <w:noProof/>
+          <w:sz w:val="18"/>
+          <w:szCs w:val="20"/>
+        </w:rPr>
+      </w:pPr>
+      <w:r>
+        <w:rPr>
+          <w:rFonts w:ascii="Courier New" w:hAnsi="Courier New" w:cs="Courier New"/>
+          <w:noProof/>
+          <w:color w:val="2F918C"/>
+          <w:sz w:val="18"/>
+          <w:szCs w:val="20"/>
+        </w:rPr>
+        <w:t>Keyword</w:t>
+      </w:r>
+      <w:r>
+        <w:rPr>
+          <w:rFonts w:ascii="Courier New" w:hAnsi="Courier New" w:cs="Courier New"/>
+          <w:noProof/>
+          <w:color w:val="FF0000"/>
+          <w:sz w:val="18"/>
+          <w:szCs w:val="20"/>
+        </w:rPr>
+        <w:tab/>
+      </w:r>
+      <w:r>
+        <w:rPr>
+          <w:rFonts w:ascii="Courier New" w:hAnsi="Courier New" w:cs="Courier New"/>
+          <w:noProof/>
+          <w:color w:val="F15E23"/>
+          <w:sz w:val="18"/>
+          <w:szCs w:val="20"/>
+        </w:rPr>
+        <w:t>Function</w:t>
+      </w:r>
+      <w:r>
+        <w:rPr>
+          <w:rFonts w:ascii="Courier New" w:hAnsi="Courier New" w:cs="Courier New"/>
+          <w:noProof/>
+          <w:sz w:val="18"/>
+          <w:szCs w:val="20"/>
+        </w:rPr>
+        <w:tab/>
+      </w:r>
+      <w:r>
+        <w:rPr>
+          <w:rFonts w:ascii="Courier New" w:hAnsi="Courier New" w:cs="Courier New"/>
+          <w:noProof/>
+          <w:color w:val="4B5B37"/>
+          <w:sz w:val="18"/>
+          <w:szCs w:val="18"/>
+        </w:rPr>
+        <w:t>Built-In Function</w:t>
+      </w:r>
+      <w:bookmarkStart w:id="0" w:name="_GoBack"/>
+      <w:bookmarkEnd w:id="0"/>
+      <w:r>
+        <w:rPr>
+          <w:rFonts w:ascii="Courier New" w:hAnsi="Courier New" w:cs="Courier New"/>
+          <w:noProof/>
+          <w:sz w:val="18"/>
+          <w:szCs w:val="20"/>
+        </w:rPr>
+        <w:tab/>
+      </w:r>
+      <w:r>
+        <w:rPr>
+          <w:rFonts w:ascii="Courier New" w:hAnsi="Courier New" w:cs="Courier New"/>
+          <w:noProof/>
+          <w:color w:val="5C5858"/>
+          <w:sz w:val="18"/>
+          <w:szCs w:val="18"/>
+        </w:rPr>
+        <w:t>Comments</w:t>
+      </w:r>
+    </w:p>
+    <w:p>
+      <w:pPr>
         <w:pStyle w:val="Heading1"/>
       </w:pPr>
       <w:r>
@@ -29,382 +133,1210 @@
       </w:r>
     </w:p>
     <w:p>
-      <w:r>
-        <w:t>Set your constants at the top of the page. A constant will never change the pins will always be linked to them and if we change it we have to change the code.</w:t>
-      </w:r>
-    </w:p>
-    <w:p>
-      <w:bookmarkStart w:id="0" w:name="_GoBack"/>
-      <w:r>
-        <w:rPr>
-          <w:rFonts w:ascii="Consolas" w:hAnsi="Consolas"/>
-        </w:rPr>
-        <w:tab/>
-        <w:t>Const int buttonPin = 2;</w:t>
-      </w:r>
-      <w:r>
+      <w:pPr>
+        <w:rPr>
+          <w:rFonts w:ascii="Arial" w:hAnsi="Arial" w:cs="Arial"/>
+          <w:i/>
+          <w:sz w:val="20"/>
+          <w:szCs w:val="20"/>
+        </w:rPr>
+      </w:pPr>
+      <w:r>
+        <w:rPr>
+          <w:rFonts w:ascii="Arial" w:hAnsi="Arial" w:cs="Arial"/>
+          <w:i/>
+          <w:sz w:val="20"/>
+          <w:szCs w:val="20"/>
+        </w:rPr>
+        <w:t>A variable whose value cannot be changed during runtime.</w:t>
+      </w:r>
+    </w:p>
+    <w:p>
+      <w:pPr>
+        <w:spacing w:after="0"/>
+        <w:rPr>
+          <w:rFonts w:ascii="Arial" w:hAnsi="Arial" w:cs="Arial"/>
+          <w:sz w:val="20"/>
+          <w:szCs w:val="20"/>
+        </w:rPr>
+      </w:pPr>
+      <w:r>
+        <w:rPr>
+          <w:rFonts w:ascii="Arial" w:hAnsi="Arial" w:cs="Arial"/>
+          <w:sz w:val="20"/>
+          <w:szCs w:val="20"/>
+        </w:rPr>
+        <w:t>A constant will never change</w:t>
+      </w:r>
+      <w:r>
+        <w:rPr>
+          <w:rFonts w:ascii="Arial" w:hAnsi="Arial" w:cs="Arial"/>
+          <w:sz w:val="20"/>
+          <w:szCs w:val="20"/>
+        </w:rPr>
+        <w:t>;</w:t>
+      </w:r>
+      <w:r>
+        <w:rPr>
+          <w:rFonts w:ascii="Arial" w:hAnsi="Arial" w:cs="Arial"/>
+          <w:sz w:val="20"/>
+          <w:szCs w:val="20"/>
+        </w:rPr>
         <w:t xml:space="preserve"> </w:t>
       </w:r>
       <w:r>
         <w:rPr>
+          <w:rFonts w:ascii="Arial" w:hAnsi="Arial" w:cs="Arial"/>
+          <w:sz w:val="20"/>
+          <w:szCs w:val="20"/>
+        </w:rPr>
+        <w:t xml:space="preserve">therefore, </w:t>
+      </w:r>
+      <w:r>
+        <w:rPr>
+          <w:rFonts w:ascii="Arial" w:hAnsi="Arial" w:cs="Arial"/>
+          <w:sz w:val="20"/>
+          <w:szCs w:val="20"/>
+        </w:rPr>
+        <w:t xml:space="preserve">the pins will always be linked to </w:t>
+      </w:r>
+      <w:r>
+        <w:rPr>
+          <w:rFonts w:ascii="Arial" w:hAnsi="Arial" w:cs="Arial"/>
+          <w:sz w:val="20"/>
+          <w:szCs w:val="20"/>
+        </w:rPr>
+        <w:t>the corresponding constant.</w:t>
+      </w:r>
+      <w:r>
+        <w:rPr>
+          <w:rFonts w:ascii="Arial" w:hAnsi="Arial" w:cs="Arial"/>
+          <w:sz w:val="20"/>
+          <w:szCs w:val="20"/>
+        </w:rPr>
+        <w:t xml:space="preserve"> </w:t>
+      </w:r>
+    </w:p>
+    <w:p>
+      <w:pPr>
+        <w:rPr>
+          <w:rFonts w:ascii="Arial" w:hAnsi="Arial" w:cs="Arial"/>
+          <w:sz w:val="20"/>
+          <w:szCs w:val="20"/>
+        </w:rPr>
+      </w:pPr>
+      <w:r>
+        <w:rPr>
+          <w:rFonts w:ascii="Arial" w:hAnsi="Arial" w:cs="Arial"/>
+          <w:sz w:val="20"/>
+          <w:szCs w:val="20"/>
+        </w:rPr>
+        <w:t xml:space="preserve">If the pin connection is changed </w:t>
+      </w:r>
+      <w:r>
+        <w:rPr>
+          <w:rFonts w:ascii="Arial" w:hAnsi="Arial" w:cs="Arial"/>
+          <w:sz w:val="20"/>
+          <w:szCs w:val="20"/>
+        </w:rPr>
+        <w:t xml:space="preserve">we </w:t>
+      </w:r>
+      <w:r>
+        <w:rPr>
+          <w:rFonts w:ascii="Arial" w:hAnsi="Arial" w:cs="Arial"/>
+          <w:sz w:val="20"/>
+          <w:szCs w:val="20"/>
+        </w:rPr>
+        <w:t>must</w:t>
+      </w:r>
+      <w:r>
+        <w:rPr>
+          <w:rFonts w:ascii="Arial" w:hAnsi="Arial" w:cs="Arial"/>
+          <w:sz w:val="20"/>
+          <w:szCs w:val="20"/>
+        </w:rPr>
+        <w:t xml:space="preserve"> </w:t>
+      </w:r>
+      <w:r>
+        <w:rPr>
+          <w:rFonts w:ascii="Arial" w:hAnsi="Arial" w:cs="Arial"/>
+          <w:sz w:val="20"/>
+          <w:szCs w:val="20"/>
+        </w:rPr>
+        <w:t>also</w:t>
+      </w:r>
+      <w:r>
+        <w:rPr>
+          <w:rFonts w:ascii="Arial" w:hAnsi="Arial" w:cs="Arial"/>
+          <w:sz w:val="20"/>
+          <w:szCs w:val="20"/>
+        </w:rPr>
+        <w:t xml:space="preserve"> </w:t>
+      </w:r>
+      <w:r>
+        <w:rPr>
+          <w:rFonts w:ascii="Arial" w:hAnsi="Arial" w:cs="Arial"/>
+          <w:sz w:val="20"/>
+          <w:szCs w:val="20"/>
+        </w:rPr>
+        <w:t>update</w:t>
+      </w:r>
+      <w:r>
+        <w:rPr>
+          <w:rFonts w:ascii="Arial" w:hAnsi="Arial" w:cs="Arial"/>
+          <w:sz w:val="20"/>
+          <w:szCs w:val="20"/>
+        </w:rPr>
+        <w:t xml:space="preserve"> the code.</w:t>
+      </w:r>
+    </w:p>
+    <w:p>
+      <w:pPr>
+        <w:rPr>
+          <w:rFonts w:ascii="Arial" w:hAnsi="Arial" w:cs="Arial"/>
+          <w:sz w:val="20"/>
+          <w:szCs w:val="20"/>
+        </w:rPr>
+      </w:pPr>
+      <w:r>
+        <w:rPr>
+          <w:rFonts w:ascii="Arial" w:hAnsi="Arial" w:cs="Arial"/>
+          <w:sz w:val="20"/>
+          <w:szCs w:val="20"/>
+        </w:rPr>
+        <w:t>Set your c</w:t>
+      </w:r>
+      <w:r>
+        <w:rPr>
+          <w:rFonts w:ascii="Arial" w:hAnsi="Arial" w:cs="Arial"/>
+          <w:sz w:val="20"/>
+          <w:szCs w:val="20"/>
+        </w:rPr>
+        <w:t>onstants at the top of the page:</w:t>
+      </w:r>
+    </w:p>
+    <w:p>
+      <w:pPr>
+        <w:pStyle w:val="CodeBlock"/>
+        <w:rPr>
+          <w:rFonts w:ascii="Courier New" w:hAnsi="Courier New" w:cs="Courier New"/>
+          <w:b w:val="0"/>
+        </w:rPr>
+      </w:pPr>
+      <w:r>
+        <w:rPr>
+          <w:rFonts w:ascii="Courier New" w:hAnsi="Courier New" w:cs="Courier New"/>
+          <w:b w:val="0"/>
+          <w:color w:val="2F918C"/>
+        </w:rPr>
+        <w:t>const int</w:t>
+      </w:r>
+      <w:r>
+        <w:rPr>
+          <w:rFonts w:ascii="Courier New" w:hAnsi="Courier New" w:cs="Courier New"/>
+          <w:b w:val="0"/>
+        </w:rPr>
+        <w:t xml:space="preserve"> </w:t>
+      </w:r>
+      <w:r>
+        <w:rPr>
+          <w:rFonts w:ascii="Courier New" w:hAnsi="Courier New" w:cs="Courier New"/>
+          <w:b w:val="0"/>
+        </w:rPr>
+        <w:t>pushB</w:t>
+      </w:r>
+      <w:r>
+        <w:rPr>
+          <w:rFonts w:ascii="Courier New" w:hAnsi="Courier New" w:cs="Courier New"/>
+          <w:b w:val="0"/>
+        </w:rPr>
+        <w:t xml:space="preserve">uttonPin = 2; </w:t>
+      </w:r>
+      <w:r>
+        <w:rPr>
+          <w:rFonts w:ascii="Courier New" w:hAnsi="Courier New" w:cs="Courier New"/>
+          <w:b w:val="0"/>
+          <w:color w:val="4F4B4B"/>
+          <w:szCs w:val="18"/>
+        </w:rPr>
+        <w:t>// Push button pin</w:t>
+      </w:r>
+    </w:p>
+    <w:p>
+      <w:pPr>
+        <w:pStyle w:val="CodeBlock"/>
+        <w:rPr>
+          <w:rFonts w:ascii="Courier New" w:hAnsi="Courier New" w:cs="Courier New"/>
+          <w:b w:val="0"/>
+          <w:color w:val="767171" w:themeColor="background2" w:themeShade="80"/>
+        </w:rPr>
+      </w:pPr>
+      <w:r>
+        <w:rPr>
+          <w:rFonts w:ascii="Courier New" w:hAnsi="Courier New" w:cs="Courier New"/>
+          <w:b w:val="0"/>
+          <w:color w:val="2F918C"/>
+        </w:rPr>
+        <w:t>const int</w:t>
+      </w:r>
+      <w:r>
+        <w:rPr>
+          <w:rFonts w:ascii="Courier New" w:hAnsi="Courier New" w:cs="Courier New"/>
+          <w:b w:val="0"/>
+        </w:rPr>
+        <w:t xml:space="preserve"> ledPin = 13; </w:t>
+      </w:r>
+      <w:r>
+        <w:rPr>
+          <w:rFonts w:ascii="Courier New" w:hAnsi="Courier New" w:cs="Courier New"/>
+          <w:b w:val="0"/>
+          <w:color w:val="4F4B4B"/>
+          <w:szCs w:val="18"/>
+        </w:rPr>
+        <w:t>// LED pin</w:t>
+      </w:r>
+    </w:p>
+    <w:p>
+      <w:pPr>
+        <w:pStyle w:val="Heading1"/>
+      </w:pPr>
+      <w:r>
+        <w:t>Set Variables</w:t>
+      </w:r>
+    </w:p>
+    <w:p>
+      <w:pPr>
+        <w:rPr>
+          <w:rFonts w:ascii="Arial" w:hAnsi="Arial" w:cs="Arial"/>
+          <w:sz w:val="20"/>
+        </w:rPr>
+      </w:pPr>
+      <w:r>
+        <w:rPr>
+          <w:rFonts w:ascii="Arial" w:hAnsi="Arial" w:cs="Arial"/>
+          <w:i/>
+          <w:sz w:val="20"/>
+        </w:rPr>
+        <w:t>An object that stores a single value that can be changed.</w:t>
+      </w:r>
+    </w:p>
+    <w:p>
+      <w:pPr>
+        <w:spacing w:after="0"/>
+        <w:rPr>
+          <w:rFonts w:ascii="Arial" w:hAnsi="Arial" w:cs="Arial"/>
+          <w:sz w:val="20"/>
+          <w:szCs w:val="20"/>
+        </w:rPr>
+      </w:pPr>
+      <w:r>
+        <w:rPr>
+          <w:rFonts w:ascii="Arial" w:hAnsi="Arial" w:cs="Arial"/>
+          <w:sz w:val="20"/>
+          <w:szCs w:val="20"/>
+        </w:rPr>
+        <w:t xml:space="preserve">When ‘pushButtonState’ is false </w:t>
+      </w:r>
+      <w:r>
+        <w:rPr>
+          <w:rFonts w:ascii="Arial" w:hAnsi="Arial" w:cs="Arial"/>
+          <w:sz w:val="20"/>
+          <w:szCs w:val="20"/>
+        </w:rPr>
+        <w:t>nothing</w:t>
+      </w:r>
+      <w:r>
+        <w:rPr>
+          <w:rFonts w:ascii="Arial" w:hAnsi="Arial" w:cs="Arial"/>
+          <w:sz w:val="20"/>
+          <w:szCs w:val="20"/>
+        </w:rPr>
+        <w:t xml:space="preserve"> will happen.</w:t>
+      </w:r>
+    </w:p>
+    <w:p>
+      <w:pPr>
+        <w:rPr>
+          <w:rFonts w:ascii="Arial" w:hAnsi="Arial" w:cs="Arial"/>
+          <w:sz w:val="20"/>
+          <w:szCs w:val="20"/>
+        </w:rPr>
+      </w:pPr>
+      <w:r>
+        <w:rPr>
+          <w:rFonts w:ascii="Arial" w:hAnsi="Arial" w:cs="Arial"/>
+          <w:sz w:val="20"/>
+          <w:szCs w:val="20"/>
+        </w:rPr>
+        <w:t>W</w:t>
+      </w:r>
+      <w:r>
+        <w:rPr>
+          <w:rFonts w:ascii="Arial" w:hAnsi="Arial" w:cs="Arial"/>
+          <w:sz w:val="20"/>
+          <w:szCs w:val="20"/>
+        </w:rPr>
+        <w:t xml:space="preserve">hen </w:t>
+      </w:r>
+      <w:r>
+        <w:rPr>
+          <w:rFonts w:ascii="Arial" w:hAnsi="Arial" w:cs="Arial"/>
+          <w:sz w:val="20"/>
+          <w:szCs w:val="20"/>
+        </w:rPr>
+        <w:t xml:space="preserve">‘pushButtonState’ </w:t>
+      </w:r>
+      <w:r>
+        <w:rPr>
+          <w:rFonts w:ascii="Arial" w:hAnsi="Arial" w:cs="Arial"/>
+          <w:sz w:val="20"/>
+          <w:szCs w:val="20"/>
+        </w:rPr>
+        <w:t>is t</w:t>
+      </w:r>
+      <w:r>
+        <w:rPr>
+          <w:rFonts w:ascii="Arial" w:hAnsi="Arial" w:cs="Arial"/>
+          <w:sz w:val="20"/>
+          <w:szCs w:val="20"/>
+        </w:rPr>
+        <w:t>rue the yellow light will turn on.</w:t>
+      </w:r>
+    </w:p>
+    <w:p>
+      <w:pPr>
+        <w:rPr>
+          <w:rFonts w:ascii="Arial" w:hAnsi="Arial" w:cs="Arial"/>
+          <w:sz w:val="20"/>
+          <w:szCs w:val="20"/>
+        </w:rPr>
+      </w:pPr>
+      <w:r>
+        <w:rPr>
+          <w:rFonts w:ascii="Arial" w:hAnsi="Arial" w:cs="Arial"/>
+          <w:sz w:val="20"/>
+          <w:szCs w:val="20"/>
+        </w:rPr>
+        <w:t>Set your variables after your constants</w:t>
+      </w:r>
+      <w:r>
+        <w:rPr>
+          <w:rFonts w:ascii="Arial" w:hAnsi="Arial" w:cs="Arial"/>
+          <w:sz w:val="20"/>
+          <w:szCs w:val="20"/>
+        </w:rPr>
+        <w:t>:</w:t>
+      </w:r>
+    </w:p>
+    <w:p>
+      <w:pPr>
+        <w:pStyle w:val="CodeBlock"/>
+        <w:rPr>
+          <w:rFonts w:ascii="Courier New" w:hAnsi="Courier New" w:cs="Courier New"/>
+          <w:b w:val="0"/>
+        </w:rPr>
+      </w:pPr>
+      <w:r>
+        <w:rPr>
+          <w:rFonts w:ascii="Courier New" w:hAnsi="Courier New" w:cs="Courier New"/>
+          <w:b w:val="0"/>
+          <w:color w:val="2F918C"/>
+        </w:rPr>
+        <w:t>const int</w:t>
+      </w:r>
+      <w:r>
+        <w:rPr>
+          <w:rFonts w:ascii="Courier New" w:hAnsi="Courier New" w:cs="Courier New"/>
+          <w:b w:val="0"/>
+        </w:rPr>
+        <w:t xml:space="preserve"> pushB</w:t>
+      </w:r>
+      <w:r>
+        <w:rPr>
+          <w:rFonts w:ascii="Courier New" w:hAnsi="Courier New" w:cs="Courier New"/>
+          <w:b w:val="0"/>
+        </w:rPr>
+        <w:t xml:space="preserve">uttonState = 0; </w:t>
+      </w:r>
+      <w:r>
+        <w:rPr>
+          <w:rFonts w:ascii="Courier New" w:hAnsi="Courier New" w:cs="Courier New"/>
+          <w:b w:val="0"/>
+          <w:color w:val="4F4B4B"/>
+          <w:szCs w:val="18"/>
+        </w:rPr>
+        <w:t>// Reads button status</w:t>
+      </w:r>
+    </w:p>
+    <w:p>
+      <w:pPr>
+        <w:pStyle w:val="Heading1"/>
+      </w:pPr>
+      <w:r>
+        <w:t>Functions</w:t>
+      </w:r>
+    </w:p>
+    <w:p>
+      <w:pPr>
+        <w:rPr>
+          <w:rFonts w:ascii="Arial" w:hAnsi="Arial" w:cs="Arial"/>
+          <w:sz w:val="20"/>
+        </w:rPr>
+      </w:pPr>
+      <w:r>
+        <w:rPr>
+          <w:rFonts w:ascii="Arial" w:hAnsi="Arial" w:cs="Arial"/>
+          <w:sz w:val="20"/>
+        </w:rPr>
+        <w:t>C++ has different types of functions</w:t>
+      </w:r>
+      <w:r>
+        <w:rPr>
+          <w:rFonts w:ascii="Arial" w:hAnsi="Arial" w:cs="Arial"/>
+          <w:sz w:val="20"/>
+        </w:rPr>
+        <w:t>, for this tutorial we will only use the void function.</w:t>
+      </w:r>
+      <w:r>
+        <w:rPr>
+          <w:rFonts w:ascii="Arial" w:hAnsi="Arial" w:cs="Arial"/>
+          <w:sz w:val="20"/>
+        </w:rPr>
+        <w:t xml:space="preserve"> </w:t>
+      </w:r>
+    </w:p>
+    <w:p>
+      <w:pPr>
+        <w:rPr>
+          <w:rFonts w:ascii="Arial" w:hAnsi="Arial" w:cs="Arial"/>
+          <w:sz w:val="20"/>
+        </w:rPr>
+      </w:pPr>
+      <w:r>
+        <w:rPr>
+          <w:rFonts w:ascii="Arial" w:hAnsi="Arial" w:cs="Arial"/>
+          <w:sz w:val="20"/>
+        </w:rPr>
+        <w:t xml:space="preserve">A </w:t>
+      </w:r>
+      <w:r>
+        <w:rPr>
+          <w:rFonts w:ascii="Arial" w:hAnsi="Arial" w:cs="Arial"/>
           <w:b/>
-        </w:rPr>
-        <w:t>Push button pin</w:t>
-      </w:r>
-    </w:p>
-    <w:bookmarkEnd w:id="0"/>
-    <w:p>
-      <w:r>
-        <w:tab/>
-      </w:r>
-      <w:r>
-        <w:rPr>
-          <w:rFonts w:ascii="Consolas" w:hAnsi="Consolas"/>
-        </w:rPr>
-        <w:t>Const int ledPin = 13;</w:t>
-      </w:r>
-      <w:r>
+          <w:sz w:val="20"/>
+        </w:rPr>
+        <w:t>v</w:t>
+      </w:r>
+      <w:r>
+        <w:rPr>
+          <w:rFonts w:ascii="Arial" w:hAnsi="Arial" w:cs="Arial"/>
+          <w:b/>
+          <w:sz w:val="20"/>
+        </w:rPr>
+        <w:t>oid</w:t>
+      </w:r>
+      <w:r>
+        <w:rPr>
+          <w:rFonts w:ascii="Arial" w:hAnsi="Arial" w:cs="Arial"/>
+          <w:b/>
+          <w:sz w:val="20"/>
+        </w:rPr>
+        <w:t xml:space="preserve"> function</w:t>
+      </w:r>
+      <w:r>
+        <w:rPr>
+          <w:rFonts w:ascii="Arial" w:hAnsi="Arial" w:cs="Arial"/>
+          <w:sz w:val="20"/>
+        </w:rPr>
+        <w:t xml:space="preserve"> is a function</w:t>
+      </w:r>
+      <w:r>
+        <w:rPr>
+          <w:rFonts w:ascii="Arial" w:hAnsi="Arial" w:cs="Arial"/>
+          <w:sz w:val="20"/>
+        </w:rPr>
+        <w:t xml:space="preserve"> with no return value. </w:t>
+      </w:r>
+    </w:p>
+    <w:p>
+      <w:pPr>
+        <w:pStyle w:val="Heading2"/>
+      </w:pPr>
+      <w:r>
+        <w:t>Setup Function</w:t>
+      </w:r>
+    </w:p>
+    <w:p>
+      <w:pPr>
+        <w:rPr>
+          <w:rFonts w:ascii="Arial" w:hAnsi="Arial" w:cs="Arial"/>
+          <w:i/>
+          <w:sz w:val="20"/>
+          <w:szCs w:val="20"/>
+        </w:rPr>
+      </w:pPr>
+      <w:r>
+        <w:rPr>
+          <w:rFonts w:ascii="Arial" w:hAnsi="Arial" w:cs="Arial"/>
+          <w:i/>
+          <w:sz w:val="20"/>
+          <w:szCs w:val="20"/>
+        </w:rPr>
+        <w:t xml:space="preserve">A setup function </w:t>
+      </w:r>
+      <w:r>
+        <w:rPr>
+          <w:rFonts w:ascii="Arial" w:hAnsi="Arial" w:cs="Arial"/>
+          <w:i/>
+          <w:sz w:val="20"/>
+          <w:szCs w:val="20"/>
+        </w:rPr>
+        <w:t>defines</w:t>
+      </w:r>
+      <w:r>
+        <w:rPr>
+          <w:rFonts w:ascii="Arial" w:hAnsi="Arial" w:cs="Arial"/>
+          <w:i/>
+          <w:sz w:val="20"/>
+          <w:szCs w:val="20"/>
+        </w:rPr>
+        <w:t xml:space="preserve"> the</w:t>
+      </w:r>
+      <w:r>
+        <w:rPr>
+          <w:rFonts w:ascii="Arial" w:hAnsi="Arial" w:cs="Arial"/>
+          <w:i/>
+          <w:sz w:val="20"/>
+          <w:szCs w:val="20"/>
+        </w:rPr>
+        <w:t xml:space="preserve"> initial environment properties and load</w:t>
+      </w:r>
+      <w:r>
+        <w:rPr>
+          <w:rFonts w:ascii="Arial" w:hAnsi="Arial" w:cs="Arial"/>
+          <w:i/>
+          <w:sz w:val="20"/>
+          <w:szCs w:val="20"/>
+        </w:rPr>
+        <w:t>s</w:t>
+      </w:r>
+      <w:r>
+        <w:rPr>
+          <w:rFonts w:ascii="Arial" w:hAnsi="Arial" w:cs="Arial"/>
+          <w:i/>
+          <w:sz w:val="20"/>
+          <w:szCs w:val="20"/>
+        </w:rPr>
+        <w:t xml:space="preserve"> media</w:t>
+      </w:r>
+      <w:r>
+        <w:rPr>
+          <w:rFonts w:ascii="Arial" w:hAnsi="Arial" w:cs="Arial"/>
+          <w:i/>
+          <w:sz w:val="20"/>
+          <w:szCs w:val="20"/>
+        </w:rPr>
+        <w:t>.</w:t>
+      </w:r>
+      <w:r>
+        <w:rPr>
+          <w:rFonts w:ascii="Arial" w:hAnsi="Arial" w:cs="Arial"/>
+          <w:i/>
+          <w:sz w:val="20"/>
+          <w:szCs w:val="20"/>
+        </w:rPr>
         <w:t xml:space="preserve"> </w:t>
       </w:r>
-      <w:r>
-        <w:rPr>
-          <w:b/>
-        </w:rPr>
-        <w:t>LED pin</w:t>
-      </w:r>
-    </w:p>
-    <w:p>
-      <w:pPr>
-        <w:pStyle w:val="Heading1"/>
-      </w:pPr>
-      <w:r>
-        <w:t>Set Variables</w:t>
-      </w:r>
-    </w:p>
-    <w:p>
-      <w:r>
-        <w:t xml:space="preserve">Set your variables after your constants. A variable has the ability to change if you set it to. </w:t>
-      </w:r>
-      <w:r>
-        <w:t>When push button status is false it does nothing but when it is tr</w:t>
-      </w:r>
-      <w:r>
-        <w:t xml:space="preserve">ue they yellow light turns on. </w:t>
-      </w:r>
-    </w:p>
-    <w:p>
-      <w:r>
-        <w:tab/>
-      </w:r>
-      <w:r>
-        <w:rPr>
-          <w:rFonts w:ascii="Consolas" w:hAnsi="Consolas"/>
-        </w:rPr>
-        <w:t>Int buttonState = 0;</w:t>
-      </w:r>
-      <w:r>
+    </w:p>
+    <w:p>
+      <w:pPr>
+        <w:pStyle w:val="CodeBlock"/>
+        <w:rPr>
+          <w:rFonts w:ascii="Courier New" w:hAnsi="Courier New" w:cs="Courier New"/>
+          <w:b w:val="0"/>
+          <w:szCs w:val="18"/>
+        </w:rPr>
+      </w:pPr>
+      <w:r>
+        <w:rPr>
+          <w:rFonts w:ascii="Courier New" w:hAnsi="Courier New" w:cs="Courier New"/>
+          <w:b w:val="0"/>
+          <w:color w:val="2F918C"/>
+        </w:rPr>
+        <w:t>void</w:t>
+      </w:r>
+      <w:r>
+        <w:rPr>
+          <w:rFonts w:ascii="Courier New" w:hAnsi="Courier New" w:cs="Courier New"/>
+          <w:b w:val="0"/>
+          <w:szCs w:val="18"/>
+        </w:rPr>
         <w:t xml:space="preserve"> </w:t>
       </w:r>
       <w:r>
         <w:rPr>
-          <w:b/>
-        </w:rPr>
-        <w:t>Reads button status</w:t>
-      </w:r>
-    </w:p>
-    <w:p>
-      <w:pPr>
-        <w:pStyle w:val="Heading1"/>
-      </w:pPr>
-      <w:r>
-        <w:t>Functions</w:t>
-      </w:r>
-    </w:p>
-    <w:p>
-      <w:r>
-        <w:t xml:space="preserve">C++ has different types of functions this one only uses void. Void is a functions with no return value. </w:t>
+          <w:rFonts w:ascii="Courier New" w:hAnsi="Courier New" w:cs="Courier New"/>
+          <w:b w:val="0"/>
+          <w:color w:val="4B5B37"/>
+          <w:szCs w:val="18"/>
+        </w:rPr>
+        <w:t>setup</w:t>
+      </w:r>
+      <w:r>
+        <w:rPr>
+          <w:rFonts w:ascii="Courier New" w:hAnsi="Courier New" w:cs="Courier New"/>
+          <w:b w:val="0"/>
+          <w:szCs w:val="18"/>
+        </w:rPr>
+        <w:t>() {</w:t>
+      </w:r>
+    </w:p>
+    <w:p>
+      <w:pPr>
+        <w:pStyle w:val="CodeBlock"/>
+        <w:rPr>
+          <w:rFonts w:ascii="Courier New" w:hAnsi="Courier New" w:cs="Courier New"/>
+          <w:b w:val="0"/>
+          <w:color w:val="4F4B4B"/>
+          <w:szCs w:val="18"/>
+        </w:rPr>
+      </w:pPr>
+      <w:r>
+        <w:rPr>
+          <w:rFonts w:ascii="Courier New" w:hAnsi="Courier New" w:cs="Courier New"/>
+          <w:b w:val="0"/>
+          <w:szCs w:val="18"/>
+        </w:rPr>
+        <w:t xml:space="preserve">  </w:t>
+      </w:r>
+      <w:r>
+        <w:rPr>
+          <w:rFonts w:ascii="Courier New" w:hAnsi="Courier New" w:cs="Courier New"/>
+          <w:b w:val="0"/>
+          <w:color w:val="F15E23"/>
+        </w:rPr>
+        <w:t>pinMode</w:t>
+      </w:r>
+      <w:r>
+        <w:rPr>
+          <w:rFonts w:ascii="Courier New" w:hAnsi="Courier New" w:cs="Courier New"/>
+          <w:b w:val="0"/>
+          <w:szCs w:val="18"/>
+        </w:rPr>
+        <w:t xml:space="preserve">(ledPin, </w:t>
+      </w:r>
+      <w:r>
+        <w:rPr>
+          <w:rFonts w:ascii="Courier New" w:hAnsi="Courier New" w:cs="Courier New"/>
+          <w:b w:val="0"/>
+          <w:color w:val="2F918C"/>
+        </w:rPr>
+        <w:t>OUTPUT</w:t>
+      </w:r>
+      <w:r>
+        <w:rPr>
+          <w:rFonts w:ascii="Courier New" w:hAnsi="Courier New" w:cs="Courier New"/>
+          <w:b w:val="0"/>
+          <w:szCs w:val="18"/>
+        </w:rPr>
+        <w:t xml:space="preserve">); </w:t>
+      </w:r>
+      <w:r>
+        <w:rPr>
+          <w:rFonts w:ascii="Courier New" w:hAnsi="Courier New" w:cs="Courier New"/>
+          <w:b w:val="0"/>
+          <w:color w:val="4F4B4B"/>
+          <w:szCs w:val="18"/>
+        </w:rPr>
+        <w:t>// Sets pin 13 as an output so the LED with light up</w:t>
+      </w:r>
+    </w:p>
+    <w:p>
+      <w:pPr>
+        <w:pStyle w:val="CodeBlock"/>
+        <w:rPr>
+          <w:rFonts w:ascii="Courier New" w:hAnsi="Courier New" w:cs="Courier New"/>
+          <w:b w:val="0"/>
+          <w:color w:val="4F4B4B"/>
+          <w:szCs w:val="18"/>
+        </w:rPr>
+      </w:pPr>
+      <w:r>
+        <w:rPr>
+          <w:rFonts w:ascii="Courier New" w:hAnsi="Courier New" w:cs="Courier New"/>
+          <w:b w:val="0"/>
+          <w:szCs w:val="18"/>
+        </w:rPr>
+        <w:t xml:space="preserve">  </w:t>
+      </w:r>
+      <w:r>
+        <w:rPr>
+          <w:rFonts w:ascii="Courier New" w:hAnsi="Courier New" w:cs="Courier New"/>
+          <w:b w:val="0"/>
+          <w:color w:val="F15E23"/>
+        </w:rPr>
+        <w:t>pinMode</w:t>
+      </w:r>
+      <w:r>
+        <w:rPr>
+          <w:rFonts w:ascii="Courier New" w:hAnsi="Courier New" w:cs="Courier New"/>
+          <w:b w:val="0"/>
+          <w:szCs w:val="18"/>
+        </w:rPr>
+        <w:t xml:space="preserve">(buttonPin, </w:t>
+      </w:r>
+      <w:r>
+        <w:rPr>
+          <w:rFonts w:ascii="Courier New" w:hAnsi="Courier New" w:cs="Courier New"/>
+          <w:b w:val="0"/>
+          <w:color w:val="2F918C"/>
+        </w:rPr>
+        <w:t>INPUT</w:t>
+      </w:r>
+      <w:r>
+        <w:rPr>
+          <w:rFonts w:ascii="Courier New" w:hAnsi="Courier New" w:cs="Courier New"/>
+          <w:b w:val="0"/>
+          <w:szCs w:val="18"/>
+        </w:rPr>
+        <w:t xml:space="preserve">); </w:t>
+      </w:r>
+      <w:r>
+        <w:rPr>
+          <w:rFonts w:ascii="Courier New" w:hAnsi="Courier New" w:cs="Courier New"/>
+          <w:b w:val="0"/>
+          <w:color w:val="4F4B4B"/>
+          <w:szCs w:val="18"/>
+        </w:rPr>
+        <w:t>// Sets pin 2 as an input waiting for a value</w:t>
+      </w:r>
+    </w:p>
+    <w:p>
+      <w:pPr>
+        <w:pStyle w:val="CodeBlock"/>
+        <w:rPr>
+          <w:rFonts w:ascii="Courier New" w:hAnsi="Courier New" w:cs="Courier New"/>
+          <w:b w:val="0"/>
+          <w:szCs w:val="18"/>
+        </w:rPr>
+      </w:pPr>
+      <w:r>
+        <w:rPr>
+          <w:rFonts w:ascii="Courier New" w:hAnsi="Courier New" w:cs="Courier New"/>
+          <w:b w:val="0"/>
+          <w:szCs w:val="18"/>
+        </w:rPr>
+        <w:t>}</w:t>
       </w:r>
     </w:p>
     <w:p>
       <w:pPr>
         <w:pStyle w:val="Heading2"/>
       </w:pPr>
-      <w:r>
-        <w:t>Setup Function</w:t>
-      </w:r>
-    </w:p>
-    <w:p>
-      <w:pPr>
-        <w:ind w:firstLine="720"/>
-        <w:rPr>
-          <w:rFonts w:ascii="Consolas" w:hAnsi="Consolas"/>
-        </w:rPr>
-      </w:pPr>
-      <w:r>
-        <w:rPr>
-          <w:rFonts w:ascii="Consolas" w:hAnsi="Consolas"/>
-        </w:rPr>
-        <w:t>void setup() {</w:t>
-      </w:r>
-    </w:p>
-    <w:p>
-      <w:pPr>
-        <w:ind w:firstLine="720"/>
-      </w:pPr>
-      <w:r>
-        <w:rPr>
-          <w:rFonts w:ascii="Consolas" w:hAnsi="Consolas"/>
-        </w:rPr>
-        <w:t>pinMode(ledPin,OUTPUT);</w:t>
-      </w:r>
-      <w:r>
+    </w:p>
+    <w:p>
+      <w:pPr>
+        <w:pStyle w:val="Heading2"/>
+      </w:pPr>
+      <w:r>
+        <w:t>Loop Function</w:t>
+      </w:r>
+    </w:p>
+    <w:p>
+      <w:pPr>
+        <w:rPr>
+          <w:i/>
+        </w:rPr>
+      </w:pPr>
+      <w:r>
+        <w:rPr>
+          <w:rFonts w:ascii="Arial" w:hAnsi="Arial" w:cs="Arial"/>
+          <w:i/>
+          <w:sz w:val="20"/>
+          <w:szCs w:val="20"/>
+        </w:rPr>
+        <w:t>‘for’ loops loop through a block of code a number of times</w:t>
+      </w:r>
+      <w:r>
+        <w:rPr>
+          <w:i/>
+        </w:rPr>
+        <w:t>.</w:t>
+      </w:r>
+    </w:p>
+    <w:p>
+      <w:pPr>
+        <w:pStyle w:val="CodeBlock"/>
+        <w:pBdr>
+          <w:bottom w:val="single" w:sz="4" w:space="0" w:color="auto" w:shadow="1"/>
+        </w:pBdr>
+        <w:rPr>
+          <w:rFonts w:ascii="Courier New" w:hAnsi="Courier New" w:cs="Courier New"/>
+          <w:b w:val="0"/>
+        </w:rPr>
+      </w:pPr>
+      <w:r>
+        <w:rPr>
+          <w:rFonts w:ascii="Courier New" w:hAnsi="Courier New" w:cs="Courier New"/>
+          <w:b w:val="0"/>
+          <w:color w:val="2F918C"/>
+        </w:rPr>
+        <w:t>void</w:t>
+      </w:r>
+      <w:r>
+        <w:rPr>
+          <w:rFonts w:ascii="Courier New" w:hAnsi="Courier New" w:cs="Courier New"/>
+          <w:b w:val="0"/>
+        </w:rPr>
         <w:t xml:space="preserve"> </w:t>
       </w:r>
       <w:r>
         <w:rPr>
-          <w:b/>
-        </w:rPr>
-        <w:t>S</w:t>
-      </w:r>
-      <w:r>
-        <w:rPr>
-          <w:b/>
-        </w:rPr>
-        <w:t>ets pin 13 as an output so the LED will light up when told.</w:t>
-      </w:r>
-    </w:p>
-    <w:p>
-      <w:pPr>
-        <w:ind w:firstLine="720"/>
-      </w:pPr>
-      <w:r>
-        <w:rPr>
-          <w:rFonts w:ascii="Consolas" w:hAnsi="Consolas"/>
-        </w:rPr>
-        <w:t>pinMode(buttonPin, INPUT);</w:t>
-      </w:r>
-      <w:r>
+          <w:rFonts w:ascii="Courier New" w:hAnsi="Courier New" w:cs="Courier New"/>
+          <w:b w:val="0"/>
+          <w:color w:val="4B5B37"/>
+          <w:szCs w:val="18"/>
+        </w:rPr>
+        <w:t>loop</w:t>
+      </w:r>
+      <w:r>
+        <w:rPr>
+          <w:rFonts w:ascii="Courier New" w:hAnsi="Courier New" w:cs="Courier New"/>
+          <w:b w:val="0"/>
+        </w:rPr>
+        <w:t>() {</w:t>
+      </w:r>
+    </w:p>
+    <w:p>
+      <w:pPr>
+        <w:pStyle w:val="CodeBlock"/>
+        <w:pBdr>
+          <w:bottom w:val="single" w:sz="4" w:space="0" w:color="auto" w:shadow="1"/>
+        </w:pBdr>
+        <w:rPr>
+          <w:rFonts w:ascii="Courier New" w:hAnsi="Courier New" w:cs="Courier New"/>
+          <w:b w:val="0"/>
+        </w:rPr>
+      </w:pPr>
+      <w:r>
+        <w:rPr>
+          <w:rFonts w:ascii="Courier New" w:hAnsi="Courier New" w:cs="Courier New"/>
+          <w:b w:val="0"/>
+        </w:rPr>
+        <w:t xml:space="preserve">  </w:t>
+      </w:r>
+      <w:r>
+        <w:rPr>
+          <w:rFonts w:ascii="Courier New" w:hAnsi="Courier New" w:cs="Courier New"/>
+          <w:b w:val="0"/>
+        </w:rPr>
+        <w:t>push</w:t>
+      </w:r>
+      <w:r>
+        <w:rPr>
+          <w:rFonts w:ascii="Courier New" w:hAnsi="Courier New" w:cs="Courier New"/>
+          <w:b w:val="0"/>
+        </w:rPr>
+        <w:t>B</w:t>
+      </w:r>
+      <w:r>
+        <w:rPr>
+          <w:rFonts w:ascii="Courier New" w:hAnsi="Courier New" w:cs="Courier New"/>
+          <w:b w:val="0"/>
+        </w:rPr>
+        <w:t>uttonState</w:t>
+      </w:r>
+      <w:r>
+        <w:rPr>
+          <w:rFonts w:ascii="Courier New" w:hAnsi="Courier New" w:cs="Courier New"/>
+          <w:b w:val="0"/>
+        </w:rPr>
+        <w:t xml:space="preserve"> = </w:t>
+      </w:r>
+      <w:r>
+        <w:rPr>
+          <w:rFonts w:ascii="Courier New" w:hAnsi="Courier New" w:cs="Courier New"/>
+          <w:b w:val="0"/>
+          <w:color w:val="F15E23"/>
+        </w:rPr>
+        <w:t>digitalRead</w:t>
+      </w:r>
+      <w:r>
+        <w:rPr>
+          <w:rFonts w:ascii="Courier New" w:hAnsi="Courier New" w:cs="Courier New"/>
+          <w:b w:val="0"/>
+        </w:rPr>
+        <w:t xml:space="preserve">(buttonPin); </w:t>
+      </w:r>
+      <w:r>
+        <w:rPr>
+          <w:rFonts w:ascii="Courier New" w:hAnsi="Courier New" w:cs="Courier New"/>
+          <w:b w:val="0"/>
+          <w:color w:val="4F4B4B"/>
+          <w:szCs w:val="18"/>
+        </w:rPr>
+        <w:t>// Watches for button state to change</w:t>
+      </w:r>
+    </w:p>
+    <w:p>
+      <w:pPr>
+        <w:pStyle w:val="CodeBlock"/>
+        <w:pBdr>
+          <w:bottom w:val="single" w:sz="4" w:space="0" w:color="auto" w:shadow="1"/>
+        </w:pBdr>
+        <w:rPr>
+          <w:rFonts w:ascii="Courier New" w:hAnsi="Courier New" w:cs="Courier New"/>
+          <w:b w:val="0"/>
+        </w:rPr>
+      </w:pPr>
+      <w:r>
+        <w:rPr>
+          <w:rFonts w:ascii="Courier New" w:hAnsi="Courier New" w:cs="Courier New"/>
+          <w:b w:val="0"/>
+        </w:rPr>
+        <w:t xml:space="preserve">  </w:t>
+      </w:r>
+      <w:r>
+        <w:rPr>
+          <w:rFonts w:ascii="Courier New" w:hAnsi="Courier New" w:cs="Courier New"/>
+          <w:b w:val="0"/>
+          <w:color w:val="4B5B37"/>
+          <w:szCs w:val="18"/>
+        </w:rPr>
+        <w:t>if</w:t>
+      </w:r>
+      <w:r>
+        <w:rPr>
+          <w:rFonts w:ascii="Courier New" w:hAnsi="Courier New" w:cs="Courier New"/>
+          <w:b w:val="0"/>
+        </w:rPr>
+        <w:t xml:space="preserve"> (</w:t>
+      </w:r>
+      <w:r>
+        <w:rPr>
+          <w:rFonts w:ascii="Courier New" w:hAnsi="Courier New" w:cs="Courier New"/>
+          <w:b w:val="0"/>
+        </w:rPr>
+        <w:t>pushB</w:t>
+      </w:r>
+      <w:r>
+        <w:rPr>
+          <w:rFonts w:ascii="Courier New" w:hAnsi="Courier New" w:cs="Courier New"/>
+          <w:b w:val="0"/>
+        </w:rPr>
+        <w:t xml:space="preserve">uttonState = </w:t>
+      </w:r>
+      <w:r>
+        <w:rPr>
+          <w:rFonts w:ascii="Courier New" w:hAnsi="Courier New" w:cs="Courier New"/>
+          <w:b w:val="0"/>
+          <w:color w:val="2F918C"/>
+        </w:rPr>
+        <w:t>HIGH</w:t>
+      </w:r>
+      <w:r>
+        <w:rPr>
+          <w:rFonts w:ascii="Courier New" w:hAnsi="Courier New" w:cs="Courier New"/>
+          <w:b w:val="0"/>
+        </w:rPr>
+        <w:t>) {</w:t>
+      </w:r>
+    </w:p>
+    <w:p>
+      <w:pPr>
+        <w:pStyle w:val="CodeBlock"/>
+        <w:pBdr>
+          <w:bottom w:val="single" w:sz="4" w:space="0" w:color="auto" w:shadow="1"/>
+        </w:pBdr>
+        <w:rPr>
+          <w:rFonts w:ascii="Courier New" w:hAnsi="Courier New" w:cs="Courier New"/>
+          <w:b w:val="0"/>
+        </w:rPr>
+      </w:pPr>
+      <w:r>
+        <w:rPr>
+          <w:rFonts w:ascii="Courier New" w:hAnsi="Courier New" w:cs="Courier New"/>
+          <w:b w:val="0"/>
+        </w:rPr>
+        <w:t xml:space="preserve">    </w:t>
+      </w:r>
+      <w:r>
+        <w:rPr>
+          <w:rFonts w:ascii="Courier New" w:hAnsi="Courier New" w:cs="Courier New"/>
+          <w:b w:val="0"/>
+          <w:color w:val="F15E23"/>
+        </w:rPr>
+        <w:t>digitalWrite</w:t>
+      </w:r>
+      <w:r>
+        <w:rPr>
+          <w:rFonts w:ascii="Courier New" w:hAnsi="Courier New" w:cs="Courier New"/>
+          <w:b w:val="0"/>
+        </w:rPr>
+        <w:t xml:space="preserve">(ledPin, </w:t>
+      </w:r>
+      <w:r>
+        <w:rPr>
+          <w:rFonts w:ascii="Courier New" w:hAnsi="Courier New" w:cs="Courier New"/>
+          <w:b w:val="0"/>
+          <w:color w:val="2F918C"/>
+        </w:rPr>
+        <w:t>HIGH</w:t>
+      </w:r>
+      <w:r>
+        <w:rPr>
+          <w:rFonts w:ascii="Courier New" w:hAnsi="Courier New" w:cs="Courier New"/>
+          <w:b w:val="0"/>
+        </w:rPr>
+        <w:t xml:space="preserve">); </w:t>
+      </w:r>
+      <w:r>
+        <w:rPr>
+          <w:rFonts w:ascii="Courier New" w:hAnsi="Courier New" w:cs="Courier New"/>
+          <w:b w:val="0"/>
+          <w:color w:val="4F4B4B"/>
+          <w:szCs w:val="18"/>
+        </w:rPr>
+        <w:t>// LED will turn on</w:t>
+      </w:r>
+    </w:p>
+    <w:p>
+      <w:pPr>
+        <w:pStyle w:val="CodeBlock"/>
+        <w:pBdr>
+          <w:bottom w:val="single" w:sz="4" w:space="0" w:color="auto" w:shadow="1"/>
+        </w:pBdr>
+        <w:rPr>
+          <w:rFonts w:ascii="Courier New" w:hAnsi="Courier New" w:cs="Courier New"/>
+          <w:b w:val="0"/>
+        </w:rPr>
+      </w:pPr>
+      <w:r>
+        <w:rPr>
+          <w:rFonts w:ascii="Courier New" w:hAnsi="Courier New" w:cs="Courier New"/>
+          <w:b w:val="0"/>
+        </w:rPr>
+        <w:t xml:space="preserve">  } </w:t>
+      </w:r>
+      <w:r>
+        <w:rPr>
+          <w:rFonts w:ascii="Courier New" w:hAnsi="Courier New" w:cs="Courier New"/>
+          <w:b w:val="0"/>
+          <w:color w:val="4B5B37"/>
+          <w:szCs w:val="18"/>
+        </w:rPr>
+        <w:t>else</w:t>
+      </w:r>
+      <w:r>
+        <w:rPr>
+          <w:rFonts w:ascii="Courier New" w:hAnsi="Courier New" w:cs="Courier New"/>
+          <w:b w:val="0"/>
+        </w:rPr>
+        <w:t xml:space="preserve"> {</w:t>
+      </w:r>
+    </w:p>
+    <w:p>
+      <w:pPr>
+        <w:pStyle w:val="CodeBlock"/>
+        <w:pBdr>
+          <w:bottom w:val="single" w:sz="4" w:space="0" w:color="auto" w:shadow="1"/>
+        </w:pBdr>
+        <w:rPr>
+          <w:rFonts w:ascii="Courier New" w:hAnsi="Courier New" w:cs="Courier New"/>
+          <w:b w:val="0"/>
+        </w:rPr>
+      </w:pPr>
+      <w:r>
+        <w:rPr>
+          <w:rFonts w:ascii="Courier New" w:hAnsi="Courier New" w:cs="Courier New"/>
+          <w:b w:val="0"/>
+        </w:rPr>
+        <w:t xml:space="preserve">    </w:t>
+      </w:r>
+      <w:r>
+        <w:rPr>
+          <w:rFonts w:ascii="Courier New" w:hAnsi="Courier New" w:cs="Courier New"/>
+          <w:b w:val="0"/>
+          <w:color w:val="F15E23"/>
+        </w:rPr>
+        <w:t>digitalWrite</w:t>
+      </w:r>
+      <w:r>
+        <w:rPr>
+          <w:rFonts w:ascii="Courier New" w:hAnsi="Courier New" w:cs="Courier New"/>
+          <w:b w:val="0"/>
+        </w:rPr>
+        <w:t xml:space="preserve">(ledPin, </w:t>
+      </w:r>
+      <w:r>
+        <w:rPr>
+          <w:rFonts w:ascii="Courier New" w:hAnsi="Courier New" w:cs="Courier New"/>
+          <w:b w:val="0"/>
+          <w:color w:val="2F918C"/>
+        </w:rPr>
+        <w:t>LOW</w:t>
+      </w:r>
+      <w:r>
+        <w:rPr>
+          <w:rFonts w:ascii="Courier New" w:hAnsi="Courier New" w:cs="Courier New"/>
+          <w:b w:val="0"/>
+        </w:rPr>
+        <w:t xml:space="preserve">); </w:t>
+      </w:r>
+      <w:r>
+        <w:rPr>
+          <w:rFonts w:ascii="Courier New" w:hAnsi="Courier New" w:cs="Courier New"/>
+          <w:b w:val="0"/>
+          <w:color w:val="4F4B4B"/>
+          <w:szCs w:val="18"/>
+        </w:rPr>
+        <w:t>// LED will turn off</w:t>
+      </w:r>
+      <w:r>
+        <w:rPr>
+          <w:rFonts w:ascii="Courier New" w:hAnsi="Courier New" w:cs="Courier New"/>
+          <w:b w:val="0"/>
+        </w:rPr>
         <w:t xml:space="preserve"> </w:t>
       </w:r>
-      <w:r>
-        <w:rPr>
-          <w:b/>
-        </w:rPr>
-        <w:t>S</w:t>
-      </w:r>
-      <w:r>
-        <w:rPr>
-          <w:b/>
-        </w:rPr>
-        <w:t>ets pin 2 as an input waiting for a value.</w:t>
-      </w:r>
-    </w:p>
-    <w:p>
-      <w:pPr>
-        <w:ind w:firstLine="720"/>
-        <w:rPr>
-          <w:rFonts w:ascii="Consolas" w:hAnsi="Consolas"/>
-        </w:rPr>
-      </w:pPr>
-      <w:r>
-        <w:rPr>
-          <w:rFonts w:ascii="Consolas" w:hAnsi="Consolas"/>
+    </w:p>
+    <w:p>
+      <w:pPr>
+        <w:pStyle w:val="CodeBlock"/>
+        <w:pBdr>
+          <w:bottom w:val="single" w:sz="4" w:space="0" w:color="auto" w:shadow="1"/>
+        </w:pBdr>
+        <w:rPr>
+          <w:rFonts w:ascii="Courier New" w:hAnsi="Courier New" w:cs="Courier New"/>
+          <w:b w:val="0"/>
+        </w:rPr>
+      </w:pPr>
+      <w:r>
+        <w:rPr>
+          <w:rFonts w:ascii="Courier New" w:hAnsi="Courier New" w:cs="Courier New"/>
+          <w:b w:val="0"/>
+        </w:rPr>
+        <w:t xml:space="preserve">  }</w:t>
+      </w:r>
+    </w:p>
+    <w:p>
+      <w:pPr>
+        <w:pStyle w:val="CodeBlock"/>
+        <w:pBdr>
+          <w:bottom w:val="single" w:sz="4" w:space="0" w:color="auto" w:shadow="1"/>
+        </w:pBdr>
+        <w:rPr>
+          <w:rFonts w:ascii="Courier New" w:hAnsi="Courier New" w:cs="Courier New"/>
+          <w:b w:val="0"/>
+        </w:rPr>
+      </w:pPr>
+      <w:r>
+        <w:rPr>
+          <w:rFonts w:ascii="Courier New" w:hAnsi="Courier New" w:cs="Courier New"/>
+          <w:b w:val="0"/>
         </w:rPr>
         <w:t>}</w:t>
       </w:r>
-    </w:p>
-    <w:p>
-      <w:pPr>
-        <w:pStyle w:val="Heading2"/>
-      </w:pPr>
-      <w:r>
-        <w:t>Loop Function</w:t>
-      </w:r>
-    </w:p>
-    <w:p>
-      <w:pPr>
-        <w:spacing w:line="240" w:lineRule="auto"/>
-        <w:ind w:firstLine="720"/>
-        <w:rPr>
-          <w:rFonts w:ascii="Consolas" w:hAnsi="Consolas"/>
-        </w:rPr>
-      </w:pPr>
-      <w:r>
-        <w:rPr>
-          <w:rFonts w:ascii="Consolas" w:hAnsi="Consolas"/>
-        </w:rPr>
-        <w:t xml:space="preserve">  void loop() {</w:t>
-      </w:r>
-    </w:p>
-    <w:p>
-      <w:pPr>
-        <w:spacing w:line="240" w:lineRule="auto"/>
-        <w:ind w:left="720"/>
-        <w:rPr>
-          <w:b/>
-        </w:rPr>
-      </w:pPr>
-      <w:r>
-        <w:rPr>
-          <w:rFonts w:ascii="Consolas" w:hAnsi="Consolas"/>
-        </w:rPr>
-        <w:t xml:space="preserve">  buttonState = digitalRead(buttonPin); </w:t>
-      </w:r>
-      <w:r>
-        <w:rPr>
-          <w:b/>
-        </w:rPr>
-        <w:t>Always reading and waiting for the button state to change</w:t>
-      </w:r>
-    </w:p>
-    <w:p>
-      <w:pPr>
-        <w:spacing w:line="240" w:lineRule="auto"/>
-        <w:ind w:left="720"/>
-        <w:rPr>
-          <w:b/>
-        </w:rPr>
-      </w:pPr>
-      <w:r>
-        <w:rPr>
-          <w:rFonts w:ascii="Consolas" w:hAnsi="Consolas"/>
-        </w:rPr>
-        <w:t xml:space="preserve">    if (buttonState == HIGH){</w:t>
-      </w:r>
-      <w:r>
-        <w:rPr>
-          <w:rFonts w:ascii="Consolas" w:hAnsi="Consolas"/>
-        </w:rPr>
-        <w:t xml:space="preserve"> </w:t>
-      </w:r>
-      <w:r>
-        <w:rPr>
-          <w:b/>
-        </w:rPr>
-        <w:t>When the button state is high</w:t>
-      </w:r>
-    </w:p>
-    <w:p>
-      <w:pPr>
-        <w:spacing w:line="240" w:lineRule="auto"/>
-        <w:ind w:left="720"/>
-        <w:rPr>
-          <w:rFonts w:ascii="Consolas" w:hAnsi="Consolas"/>
-        </w:rPr>
-      </w:pPr>
-      <w:r>
-        <w:rPr>
-          <w:rFonts w:ascii="Consolas" w:hAnsi="Consolas"/>
-        </w:rPr>
-        <w:t xml:space="preserve">    digitalWrite(ledPin, HIGH);</w:t>
-      </w:r>
-      <w:r>
-        <w:rPr>
-          <w:rFonts w:ascii="Consolas" w:hAnsi="Consolas"/>
-        </w:rPr>
-        <w:t xml:space="preserve"> </w:t>
-      </w:r>
-      <w:r>
-        <w:rPr>
-          <w:b/>
-        </w:rPr>
-        <w:t>Make the LED turn on</w:t>
-      </w:r>
-    </w:p>
-    <w:p>
-      <w:pPr>
-        <w:spacing w:line="240" w:lineRule="auto"/>
-        <w:ind w:left="720"/>
-        <w:rPr>
-          <w:rFonts w:ascii="Consolas" w:hAnsi="Consolas"/>
-        </w:rPr>
-      </w:pPr>
-      <w:r>
-        <w:rPr>
-          <w:rFonts w:ascii="Consolas" w:hAnsi="Consolas"/>
-        </w:rPr>
-        <w:t xml:space="preserve">   } else {</w:t>
-      </w:r>
-      <w:r>
-        <w:rPr>
-          <w:rFonts w:ascii="Consolas" w:hAnsi="Consolas"/>
-        </w:rPr>
-        <w:t xml:space="preserve"> </w:t>
-      </w:r>
-      <w:r>
-        <w:rPr>
-          <w:b/>
-        </w:rPr>
-        <w:t>Anything else</w:t>
-      </w:r>
-    </w:p>
-    <w:p>
-      <w:pPr>
-        <w:spacing w:line="240" w:lineRule="auto"/>
-        <w:ind w:left="720"/>
-        <w:rPr>
-          <w:rFonts w:ascii="Consolas" w:hAnsi="Consolas"/>
-        </w:rPr>
-      </w:pPr>
-      <w:r>
-        <w:rPr>
-          <w:rFonts w:ascii="Consolas" w:hAnsi="Consolas"/>
-        </w:rPr>
-        <w:t xml:space="preserve">    digitalWrite(ledPin, LOW);</w:t>
-      </w:r>
-      <w:r>
-        <w:rPr>
-          <w:rFonts w:ascii="Consolas" w:hAnsi="Consolas"/>
-        </w:rPr>
-        <w:t xml:space="preserve"> </w:t>
-      </w:r>
-      <w:r>
-        <w:rPr>
-          <w:b/>
-        </w:rPr>
-        <w:t>Turn it off</w:t>
-      </w:r>
-      <w:r>
-        <w:rPr>
-          <w:rFonts w:ascii="Consolas" w:hAnsi="Consolas"/>
-        </w:rPr>
-        <w:t xml:space="preserve"> </w:t>
-      </w:r>
-    </w:p>
-    <w:p>
-      <w:pPr>
-        <w:spacing w:line="240" w:lineRule="auto"/>
-        <w:ind w:left="720"/>
-        <w:rPr>
-          <w:rFonts w:ascii="Consolas" w:hAnsi="Consolas"/>
-        </w:rPr>
-      </w:pPr>
-      <w:r>
-        <w:rPr>
-          <w:rFonts w:ascii="Consolas" w:hAnsi="Consolas"/>
-        </w:rPr>
-        <w:t xml:space="preserve">  }</w:t>
-      </w:r>
-    </w:p>
-    <w:p>
-      <w:pPr>
-        <w:spacing w:line="240" w:lineRule="auto"/>
-        <w:ind w:left="720"/>
-        <w:rPr>
-          <w:rFonts w:ascii="Consolas" w:hAnsi="Consolas"/>
-        </w:rPr>
-      </w:pPr>
-      <w:r>
-        <w:rPr>
-          <w:rFonts w:ascii="Consolas" w:hAnsi="Consolas"/>
-        </w:rPr>
-        <w:t>}</w:t>
-      </w:r>
-    </w:p>
-    <w:p>
-      <w:pPr>
-        <w:pStyle w:val="NoSpacing"/>
-      </w:pPr>
     </w:p>
     <w:sectPr>
       <w:pgSz w:w="12240" w:h="15840"/>
@@ -1028,6 +1960,44 @@
       <w:szCs w:val="26"/>
     </w:rPr>
   </w:style>
+  <w:style w:type="paragraph" w:customStyle="1" w:styleId="CodeBlock">
+    <w:name w:val="CodeBlock"/>
+    <w:basedOn w:val="Normal"/>
+    <w:link w:val="CodeBlockChar"/>
+    <w:qFormat/>
+    <w:rsid w:val="006A5DA7"/>
+    <w:pPr>
+      <w:pBdr>
+        <w:top w:val="single" w:sz="4" w:space="1" w:color="auto" w:shadow="1"/>
+        <w:left w:val="single" w:sz="4" w:space="4" w:color="auto" w:shadow="1"/>
+        <w:bottom w:val="single" w:sz="4" w:space="1" w:color="auto" w:shadow="1"/>
+        <w:right w:val="single" w:sz="4" w:space="4" w:color="auto" w:shadow="1"/>
+      </w:pBdr>
+      <w:shd w:val="clear" w:color="auto" w:fill="DBDBDB" w:themeFill="accent3" w:themeFillTint="66"/>
+      <w:spacing w:after="0" w:line="240" w:lineRule="auto"/>
+    </w:pPr>
+    <w:rPr>
+      <w:rFonts w:ascii="Consolas" w:hAnsi="Consolas"/>
+      <w:b/>
+      <w:noProof/>
+      <w:sz w:val="18"/>
+      <w:szCs w:val="20"/>
+    </w:rPr>
+  </w:style>
+  <w:style w:type="character" w:customStyle="1" w:styleId="CodeBlockChar">
+    <w:name w:val="CodeBlock Char"/>
+    <w:basedOn w:val="DefaultParagraphFont"/>
+    <w:link w:val="CodeBlock"/>
+    <w:rsid w:val="006A5DA7"/>
+    <w:rPr>
+      <w:rFonts w:ascii="Consolas" w:hAnsi="Consolas"/>
+      <w:b/>
+      <w:noProof/>
+      <w:sz w:val="18"/>
+      <w:szCs w:val="20"/>
+      <w:shd w:val="clear" w:color="auto" w:fill="DBDBDB" w:themeFill="accent3" w:themeFillTint="66"/>
+    </w:rPr>
+  </w:style>
 </w:styles>
 </file>
 
@@ -1293,6 +2263,21 @@
 </file>
 
 <file path=customXml/item1.xml><?xml version="1.0" encoding="utf-8"?>
+<p:properties xmlns:p="http://schemas.microsoft.com/office/2006/metadata/properties" xmlns:xsi="http://www.w3.org/2001/XMLSchema-instance" xmlns:pc="http://schemas.microsoft.com/office/infopath/2007/PartnerControls">
+  <documentManagement/>
+</p:properties>
+</file>
+
+<file path=customXml/item2.xml><?xml version="1.0" encoding="utf-8"?>
+<?mso-contentType ?>
+<FormTemplates xmlns="http://schemas.microsoft.com/sharepoint/v3/contenttype/forms">
+  <Display>DocumentLibraryForm</Display>
+  <Edit>DocumentLibraryForm</Edit>
+  <New>DocumentLibraryForm</New>
+</FormTemplates>
+</file>
+
+<file path=customXml/item3.xml><?xml version="1.0" encoding="utf-8"?>
 <ct:contentTypeSchema xmlns:ct="http://schemas.microsoft.com/office/2006/metadata/contentType" xmlns:ma="http://schemas.microsoft.com/office/2006/metadata/properties/metaAttributes" ct:_="" ma:_="" ma:contentTypeName="Document" ma:contentTypeID="0x010100651E00D2AC2DD14EB60A774F4411C2DE" ma:contentTypeVersion="10" ma:contentTypeDescription="Create a new document." ma:contentTypeScope="" ma:versionID="73ad288feeb67869cbcdcad8624390a2">
   <xsd:schema xmlns:xsd="http://www.w3.org/2001/XMLSchema" xmlns:xs="http://www.w3.org/2001/XMLSchema" xmlns:p="http://schemas.microsoft.com/office/2006/metadata/properties" xmlns:ns3="a226a929-813b-4430-a398-5fab01598312" xmlns:ns4="ec5225a2-c630-40f5-9e8d-7fb3531c4cbf" targetNamespace="http://schemas.microsoft.com/office/2006/metadata/properties" ma:root="true" ma:fieldsID="9df24fbc6cfe6d88e249c21e6aa20898" ns3:_="" ns4:_="">
     <xsd:import namespace="a226a929-813b-4430-a398-5fab01598312"/>
@@ -1497,22 +2482,32 @@
 </ct:contentTypeSchema>
 </file>
 
-<file path=customXml/item2.xml><?xml version="1.0" encoding="utf-8"?>
-<?mso-contentType ?>
-<FormTemplates xmlns="http://schemas.microsoft.com/sharepoint/v3/contenttype/forms">
-  <Display>DocumentLibraryForm</Display>
-  <Edit>DocumentLibraryForm</Edit>
-  <New>DocumentLibraryForm</New>
-</FormTemplates>
+<file path=customXml/itemProps1.xml><?xml version="1.0" encoding="utf-8"?>
+<ds:datastoreItem xmlns:ds="http://schemas.openxmlformats.org/officeDocument/2006/customXml" ds:itemID="{8B5FFE71-B068-4081-A363-8AA5DC988B53}">
+  <ds:schemaRefs>
+    <ds:schemaRef ds:uri="http://schemas.microsoft.com/office/2006/metadata/properties"/>
+    <ds:schemaRef ds:uri="http://schemas.microsoft.com/office/2006/documentManagement/types"/>
+    <ds:schemaRef ds:uri="http://purl.org/dc/terms/"/>
+    <ds:schemaRef ds:uri="http://schemas.openxmlformats.org/package/2006/metadata/core-properties"/>
+    <ds:schemaRef ds:uri="http://purl.org/dc/dcmitype/"/>
+    <ds:schemaRef ds:uri="http://schemas.microsoft.com/office/infopath/2007/PartnerControls"/>
+    <ds:schemaRef ds:uri="a226a929-813b-4430-a398-5fab01598312"/>
+    <ds:schemaRef ds:uri="http://purl.org/dc/elements/1.1/"/>
+    <ds:schemaRef ds:uri="ec5225a2-c630-40f5-9e8d-7fb3531c4cbf"/>
+    <ds:schemaRef ds:uri="http://www.w3.org/XML/1998/namespace"/>
+  </ds:schemaRefs>
+</ds:datastoreItem>
 </file>
 
-<file path=customXml/item3.xml><?xml version="1.0" encoding="utf-8"?>
-<p:properties xmlns:p="http://schemas.microsoft.com/office/2006/metadata/properties" xmlns:xsi="http://www.w3.org/2001/XMLSchema-instance" xmlns:pc="http://schemas.microsoft.com/office/infopath/2007/PartnerControls">
-  <documentManagement/>
-</p:properties>
+<file path=customXml/itemProps2.xml><?xml version="1.0" encoding="utf-8"?>
+<ds:datastoreItem xmlns:ds="http://schemas.openxmlformats.org/officeDocument/2006/customXml" ds:itemID="{826BF624-538F-4864-ADAC-92E43F59DA98}">
+  <ds:schemaRefs>
+    <ds:schemaRef ds:uri="http://schemas.microsoft.com/sharepoint/v3/contenttype/forms"/>
+  </ds:schemaRefs>
+</ds:datastoreItem>
 </file>
 
-<file path=customXml/itemProps1.xml><?xml version="1.0" encoding="utf-8"?>
+<file path=customXml/itemProps3.xml><?xml version="1.0" encoding="utf-8"?>
 <ds:datastoreItem xmlns:ds="http://schemas.openxmlformats.org/officeDocument/2006/customXml" ds:itemID="{3D1477ED-92AE-4A29-A9CE-7553EFA4C3E4}">
   <ds:schemaRefs>
     <ds:schemaRef ds:uri="http://schemas.microsoft.com/office/2006/metadata/contentType"/>
@@ -1529,29 +2524,4 @@
     <ds:schemaRef ds:uri="http://schemas.microsoft.com/internal/obd"/>
   </ds:schemaRefs>
 </ds:datastoreItem>
-</file>
-
-<file path=customXml/itemProps2.xml><?xml version="1.0" encoding="utf-8"?>
-<ds:datastoreItem xmlns:ds="http://schemas.openxmlformats.org/officeDocument/2006/customXml" ds:itemID="{826BF624-538F-4864-ADAC-92E43F59DA98}">
-  <ds:schemaRefs>
-    <ds:schemaRef ds:uri="http://schemas.microsoft.com/sharepoint/v3/contenttype/forms"/>
-  </ds:schemaRefs>
-</ds:datastoreItem>
-</file>
-
-<file path=customXml/itemProps3.xml><?xml version="1.0" encoding="utf-8"?>
-<ds:datastoreItem xmlns:ds="http://schemas.openxmlformats.org/officeDocument/2006/customXml" ds:itemID="{8B5FFE71-B068-4081-A363-8AA5DC988B53}">
-  <ds:schemaRefs>
-    <ds:schemaRef ds:uri="http://purl.org/dc/terms/"/>
-    <ds:schemaRef ds:uri="http://schemas.openxmlformats.org/package/2006/metadata/core-properties"/>
-    <ds:schemaRef ds:uri="http://schemas.microsoft.com/office/2006/documentManagement/types"/>
-    <ds:schemaRef ds:uri="http://schemas.microsoft.com/office/infopath/2007/PartnerControls"/>
-    <ds:schemaRef ds:uri="a226a929-813b-4430-a398-5fab01598312"/>
-    <ds:schemaRef ds:uri="http://purl.org/dc/elements/1.1/"/>
-    <ds:schemaRef ds:uri="http://schemas.microsoft.com/office/2006/metadata/properties"/>
-    <ds:schemaRef ds:uri="ec5225a2-c630-40f5-9e8d-7fb3531c4cbf"/>
-    <ds:schemaRef ds:uri="http://www.w3.org/XML/1998/namespace"/>
-    <ds:schemaRef ds:uri="http://purl.org/dc/dcmitype/"/>
-  </ds:schemaRefs>
-</ds:datastoreItem>
 </file>
</xml_diff>